<commit_message>
Finished the basics of the GPR method
</commit_message>
<xml_diff>
--- a/7349 Project term paper.docx
+++ b/7349 Project term paper.docx
@@ -339,7 +339,7 @@
     </w:p>
     <w:p>
       <w:pPr>
-        <w:jc w:val="center"/>
+        <w:jc w:val="both"/>
         <w:rPr>
           <w:rFonts w:ascii="Times New Roman" w:hAnsi="Times New Roman"/>
           <w:noProof w:val="0"/>
@@ -349,6 +349,7 @@
     </w:p>
     <w:p>
       <w:pPr>
+        <w:jc w:val="both"/>
         <w:rPr>
           <w:rFonts w:ascii="Times New Roman" w:hAnsi="Times New Roman"/>
           <w:noProof w:val="0"/>
@@ -439,7 +440,7 @@
     <w:p>
       <w:pPr>
         <w:ind w:firstLine="720"/>
-        <w:jc w:val="center"/>
+        <w:jc w:val="both"/>
         <w:rPr>
           <w:rFonts w:ascii="Times New Roman" w:hAnsi="Times New Roman"/>
           <w:b/>
@@ -472,6 +473,7 @@
     <w:p>
       <w:pPr>
         <w:ind w:firstLine="720"/>
+        <w:jc w:val="both"/>
         <w:rPr>
           <w:rFonts w:ascii="Times New Roman" w:hAnsi="Times New Roman"/>
           <w:noProof w:val="0"/>
@@ -816,6 +818,7 @@
     <w:p>
       <w:pPr>
         <w:ind w:firstLine="720"/>
+        <w:jc w:val="both"/>
         <w:rPr>
           <w:rFonts w:ascii="Times New Roman" w:hAnsi="Times New Roman"/>
           <w:noProof w:val="0"/>
@@ -998,6 +1001,7 @@
     <w:p>
       <w:pPr>
         <w:ind w:firstLine="720"/>
+        <w:jc w:val="both"/>
         <w:rPr>
           <w:rFonts w:ascii="Times New Roman" w:hAnsi="Times New Roman"/>
           <w:noProof w:val="0"/>
@@ -1084,16 +1088,16 @@
           <w:sz w:val="22"/>
           <w:szCs w:val="22"/>
         </w:rPr>
-        <w:t xml:space="preserve">fixes.  The </w:t>
-      </w:r>
-      <w:r>
-        <w:rPr>
-          <w:rFonts w:ascii="Times New Roman" w:hAnsi="Times New Roman"/>
-          <w:noProof w:val="0"/>
-          <w:sz w:val="22"/>
-          <w:szCs w:val="22"/>
-        </w:rPr>
-        <w:t>nature of the differences in tech build in securities risks.  This will be one of the focuses</w:t>
+        <w:t xml:space="preserve">fixes.  The nature of the </w:t>
+      </w:r>
+      <w:r>
+        <w:rPr>
+          <w:rFonts w:ascii="Times New Roman" w:hAnsi="Times New Roman"/>
+          <w:noProof w:val="0"/>
+          <w:sz w:val="22"/>
+          <w:szCs w:val="22"/>
+        </w:rPr>
+        <w:t>differences in tech build in securities risks.  This will be one of the focuses</w:t>
       </w:r>
       <w:r>
         <w:rPr>
@@ -1117,6 +1121,7 @@
     <w:p>
       <w:pPr>
         <w:ind w:firstLine="720"/>
+        <w:jc w:val="both"/>
         <w:rPr>
           <w:rFonts w:ascii="Times New Roman" w:hAnsi="Times New Roman"/>
           <w:noProof w:val="0"/>
@@ -1281,6 +1286,7 @@
     <w:p>
       <w:pPr>
         <w:ind w:firstLine="720"/>
+        <w:jc w:val="both"/>
         <w:rPr>
           <w:rFonts w:ascii="Times New Roman" w:hAnsi="Times New Roman"/>
           <w:noProof w:val="0"/>
@@ -1499,6 +1505,7 @@
     <w:p>
       <w:pPr>
         <w:ind w:firstLine="720"/>
+        <w:jc w:val="both"/>
         <w:rPr>
           <w:rFonts w:ascii="Times New Roman" w:hAnsi="Times New Roman"/>
           <w:noProof w:val="0"/>
@@ -1591,6 +1598,7 @@
     <w:p>
       <w:pPr>
         <w:ind w:firstLine="720"/>
+        <w:jc w:val="both"/>
         <w:rPr>
           <w:rFonts w:ascii="Times New Roman" w:hAnsi="Times New Roman"/>
           <w:noProof w:val="0"/>
@@ -1660,46 +1668,11 @@
           <w:szCs w:val="22"/>
         </w:rPr>
         <w:t xml:space="preserve">.  Additionally, we will focus on some historic examples of security breaches and what went wrong and lessons learned.  </w:t>
-      </w:r>
-      <w:r>
-        <w:rPr>
-          <w:rFonts w:ascii="Times New Roman" w:hAnsi="Times New Roman"/>
-          <w:noProof w:val="0"/>
-          <w:sz w:val="22"/>
-          <w:szCs w:val="22"/>
-        </w:rPr>
-        <w:t>W</w:t>
-      </w:r>
-      <w:r>
-        <w:rPr>
-          <w:rFonts w:ascii="Times New Roman" w:hAnsi="Times New Roman"/>
-          <w:noProof w:val="0"/>
-          <w:sz w:val="22"/>
-          <w:szCs w:val="22"/>
-        </w:rPr>
-        <w:t xml:space="preserve">e </w:t>
-      </w:r>
-      <w:r>
-        <w:rPr>
-          <w:rFonts w:ascii="Times New Roman" w:hAnsi="Times New Roman"/>
-          <w:noProof w:val="0"/>
-          <w:sz w:val="22"/>
-          <w:szCs w:val="22"/>
-        </w:rPr>
-        <w:t xml:space="preserve">will also </w:t>
-      </w:r>
-      <w:r>
-        <w:rPr>
-          <w:rFonts w:ascii="Times New Roman" w:hAnsi="Times New Roman"/>
-          <w:noProof w:val="0"/>
-          <w:sz w:val="22"/>
-          <w:szCs w:val="22"/>
-        </w:rPr>
-        <w:t xml:space="preserve">focus on the data used in the IOT, and how that can be used. </w:t>
       </w:r>
     </w:p>
     <w:p>
       <w:pPr>
+        <w:jc w:val="both"/>
         <w:rPr>
           <w:rFonts w:ascii="Times New Roman" w:hAnsi="Times New Roman"/>
           <w:noProof w:val="0"/>
@@ -1733,7 +1706,16 @@
           <w:sz w:val="22"/>
           <w:szCs w:val="22"/>
         </w:rPr>
-        <w:t xml:space="preserve"> to security in Big Data.  Big Data has some inherent risks associated with it.  When data is so big </w:t>
+        <w:t xml:space="preserve"> to security in Big Data.  Big Data has some inherent risks associated with it.  When data is so big it bogs down a business’s IT resources it is hard to imagine a way to</w:t>
+      </w:r>
+      <w:r>
+        <w:rPr>
+          <w:rFonts w:ascii="Times New Roman" w:hAnsi="Times New Roman"/>
+          <w:noProof w:val="0"/>
+          <w:sz w:val="22"/>
+          <w:szCs w:val="22"/>
+        </w:rPr>
+        <w:t xml:space="preserve"> properly secure it from intruders </w:t>
       </w:r>
       <w:r>
         <w:rPr>
@@ -1743,16 +1725,7 @@
           <w:szCs w:val="22"/>
         </w:rPr>
         <w:lastRenderedPageBreak/>
-        <w:t>it bogs down a business’s IT resources it is hard to imagine a way to</w:t>
-      </w:r>
-      <w:r>
-        <w:rPr>
-          <w:rFonts w:ascii="Times New Roman" w:hAnsi="Times New Roman"/>
-          <w:noProof w:val="0"/>
-          <w:sz w:val="22"/>
-          <w:szCs w:val="22"/>
-        </w:rPr>
-        <w:t xml:space="preserve"> properly secure it from intruders while maintaining confidentiality.  We will do this with a four-prong approach, the Gerardo, Pirogova, Gozdzialski (GPG) method, with a focus on storage, transmission, processing, and finally outside sources.</w:t>
+        <w:t>while maintaining confidentiality.  We will do this with a four-prong approach, the Gerardo, Pirogova, Gozdzialski (GPG) method, with a focus on storage, transmission, processing, and finally outside sources.</w:t>
       </w:r>
       <w:r>
         <w:rPr>
@@ -1777,7 +1750,7 @@
     </w:p>
     <w:p>
       <w:pPr>
-        <w:jc w:val="center"/>
+        <w:jc w:val="both"/>
         <w:rPr>
           <w:rFonts w:ascii="Times New Roman" w:hAnsi="Times New Roman"/>
           <w:b/>
@@ -1799,7 +1772,7 @@
     </w:p>
     <w:p>
       <w:pPr>
-        <w:jc w:val="center"/>
+        <w:jc w:val="both"/>
         <w:rPr>
           <w:rFonts w:ascii="Times New Roman" w:hAnsi="Times New Roman"/>
           <w:noProof w:val="0"/>
@@ -1810,6 +1783,7 @@
     </w:p>
     <w:p>
       <w:pPr>
+        <w:jc w:val="both"/>
         <w:rPr>
           <w:rFonts w:ascii="Times New Roman" w:hAnsi="Times New Roman"/>
           <w:noProof w:val="0"/>
@@ -1820,6 +1794,7 @@
     </w:p>
     <w:p>
       <w:pPr>
+        <w:jc w:val="both"/>
         <w:rPr>
           <w:rFonts w:ascii="Times New Roman" w:hAnsi="Times New Roman"/>
           <w:noProof w:val="0"/>
@@ -1830,16 +1805,29 @@
     </w:p>
     <w:p>
       <w:pPr>
-        <w:rPr>
-          <w:rFonts w:ascii="Times New Roman" w:hAnsi="Times New Roman"/>
-          <w:noProof w:val="0"/>
-          <w:sz w:val="22"/>
-          <w:szCs w:val="22"/>
-        </w:rPr>
-      </w:pPr>
+        <w:jc w:val="both"/>
+        <w:rPr>
+          <w:rFonts w:ascii="Times New Roman" w:hAnsi="Times New Roman"/>
+          <w:b/>
+          <w:noProof w:val="0"/>
+          <w:sz w:val="22"/>
+          <w:szCs w:val="22"/>
+        </w:rPr>
+      </w:pPr>
+      <w:r>
+        <w:rPr>
+          <w:rFonts w:ascii="Times New Roman" w:hAnsi="Times New Roman"/>
+          <w:b/>
+          <w:noProof w:val="0"/>
+          <w:sz w:val="22"/>
+          <w:szCs w:val="22"/>
+        </w:rPr>
+        <w:t>III. Historic Examples /Lessons Learned</w:t>
+      </w:r>
     </w:p>
     <w:p>
       <w:pPr>
+        <w:jc w:val="both"/>
         <w:rPr>
           <w:rFonts w:ascii="Times New Roman" w:hAnsi="Times New Roman"/>
           <w:noProof w:val="0"/>
@@ -1850,290 +1838,312 @@
     </w:p>
     <w:p>
       <w:pPr>
-        <w:rPr>
-          <w:rFonts w:ascii="Times New Roman" w:hAnsi="Times New Roman"/>
-          <w:noProof w:val="0"/>
-          <w:sz w:val="22"/>
-          <w:szCs w:val="22"/>
-        </w:rPr>
-      </w:pPr>
+        <w:jc w:val="both"/>
+        <w:rPr>
+          <w:rFonts w:ascii="Times New Roman" w:hAnsi="Times New Roman"/>
+          <w:noProof w:val="0"/>
+          <w:sz w:val="22"/>
+          <w:szCs w:val="22"/>
+        </w:rPr>
+      </w:pPr>
+      <w:bookmarkStart w:id="0" w:name="_GoBack"/>
+      <w:bookmarkEnd w:id="0"/>
     </w:p>
     <w:p>
       <w:pPr>
-        <w:jc w:val="center"/>
-        <w:rPr>
-          <w:rFonts w:ascii="Times New Roman" w:hAnsi="Times New Roman"/>
-          <w:b/>
-          <w:noProof w:val="0"/>
-          <w:sz w:val="22"/>
-          <w:szCs w:val="22"/>
-        </w:rPr>
-      </w:pPr>
-      <w:r>
-        <w:rPr>
-          <w:rFonts w:ascii="Times New Roman" w:hAnsi="Times New Roman"/>
-          <w:b/>
-          <w:noProof w:val="0"/>
-          <w:sz w:val="22"/>
-          <w:szCs w:val="22"/>
-        </w:rPr>
-        <w:t>III. Historic Examples /Lessons Learned</w:t>
-      </w:r>
+        <w:jc w:val="both"/>
+        <w:rPr>
+          <w:rFonts w:ascii="Times New Roman" w:hAnsi="Times New Roman"/>
+          <w:noProof w:val="0"/>
+          <w:sz w:val="22"/>
+          <w:szCs w:val="22"/>
+        </w:rPr>
+      </w:pPr>
     </w:p>
     <w:p>
       <w:pPr>
-        <w:jc w:val="center"/>
-        <w:rPr>
-          <w:rFonts w:ascii="Times New Roman" w:hAnsi="Times New Roman"/>
-          <w:noProof w:val="0"/>
-          <w:sz w:val="22"/>
-          <w:szCs w:val="22"/>
-        </w:rPr>
-      </w:pPr>
+        <w:jc w:val="both"/>
+        <w:rPr>
+          <w:rFonts w:ascii="Times New Roman" w:hAnsi="Times New Roman"/>
+          <w:b/>
+          <w:noProof w:val="0"/>
+          <w:sz w:val="22"/>
+          <w:szCs w:val="22"/>
+        </w:rPr>
+      </w:pPr>
+      <w:r>
+        <w:rPr>
+          <w:rFonts w:ascii="Times New Roman" w:hAnsi="Times New Roman"/>
+          <w:b/>
+          <w:noProof w:val="0"/>
+          <w:sz w:val="22"/>
+          <w:szCs w:val="22"/>
+        </w:rPr>
+        <w:t>IV.Gerado Pirogova Gozdzialski (GPG) method</w:t>
+      </w:r>
     </w:p>
     <w:p>
       <w:pPr>
-        <w:rPr>
-          <w:rFonts w:ascii="Times New Roman" w:hAnsi="Times New Roman"/>
-          <w:noProof w:val="0"/>
-          <w:sz w:val="22"/>
-          <w:szCs w:val="22"/>
-        </w:rPr>
-      </w:pPr>
+        <w:jc w:val="both"/>
+        <w:rPr>
+          <w:rFonts w:ascii="Times New Roman" w:hAnsi="Times New Roman"/>
+          <w:noProof w:val="0"/>
+          <w:sz w:val="22"/>
+          <w:szCs w:val="22"/>
+        </w:rPr>
+      </w:pPr>
+      <w:r>
+        <w:rPr>
+          <w:rFonts w:ascii="Times New Roman" w:hAnsi="Times New Roman"/>
+          <w:noProof w:val="0"/>
+          <w:sz w:val="22"/>
+          <w:szCs w:val="22"/>
+        </w:rPr>
+        <w:tab/>
+      </w:r>
+      <w:r>
+        <w:rPr>
+          <w:rFonts w:ascii="Times New Roman" w:hAnsi="Times New Roman"/>
+          <w:noProof w:val="0"/>
+          <w:sz w:val="22"/>
+          <w:szCs w:val="22"/>
+        </w:rPr>
+        <w:t xml:space="preserve">a. </w:t>
+      </w:r>
+      <w:r>
+        <w:rPr>
+          <w:rFonts w:ascii="Times New Roman" w:hAnsi="Times New Roman"/>
+          <w:noProof w:val="0"/>
+          <w:sz w:val="22"/>
+          <w:szCs w:val="22"/>
+        </w:rPr>
+        <w:t xml:space="preserve">The focus of the GPG method for protect big data will focus upon data at rest or storage, data processing, data transmission, and finally outside data.  The key to the entire method is simple as data gets bigger it bogs down resources, </w:t>
+      </w:r>
+      <w:r>
+        <w:rPr>
+          <w:rFonts w:ascii="Times New Roman" w:hAnsi="Times New Roman"/>
+          <w:noProof w:val="0"/>
+          <w:sz w:val="22"/>
+          <w:szCs w:val="22"/>
+        </w:rPr>
+        <w:t>whether</w:t>
+      </w:r>
+      <w:r>
+        <w:rPr>
+          <w:rFonts w:ascii="Times New Roman" w:hAnsi="Times New Roman"/>
+          <w:noProof w:val="0"/>
+          <w:sz w:val="22"/>
+          <w:szCs w:val="22"/>
+        </w:rPr>
+        <w:t xml:space="preserve"> this is storage, processing, or even transmission capabilities.  With data growing at such a fast rate we need to be able to protect it.  </w:t>
+      </w:r>
+      <w:r>
+        <w:rPr>
+          <w:rFonts w:ascii="Times New Roman" w:hAnsi="Times New Roman"/>
+          <w:noProof w:val="0"/>
+          <w:sz w:val="22"/>
+          <w:szCs w:val="22"/>
+        </w:rPr>
+        <w:t>To</w:t>
+      </w:r>
+      <w:r>
+        <w:rPr>
+          <w:rFonts w:ascii="Times New Roman" w:hAnsi="Times New Roman"/>
+          <w:noProof w:val="0"/>
+          <w:sz w:val="22"/>
+          <w:szCs w:val="22"/>
+        </w:rPr>
+        <w:t xml:space="preserve"> do </w:t>
+      </w:r>
+      <w:r>
+        <w:rPr>
+          <w:rFonts w:ascii="Times New Roman" w:hAnsi="Times New Roman"/>
+          <w:noProof w:val="0"/>
+          <w:sz w:val="22"/>
+          <w:szCs w:val="22"/>
+        </w:rPr>
+        <w:t>this,</w:t>
+      </w:r>
+      <w:r>
+        <w:rPr>
+          <w:rFonts w:ascii="Times New Roman" w:hAnsi="Times New Roman"/>
+          <w:noProof w:val="0"/>
+          <w:sz w:val="22"/>
+          <w:szCs w:val="22"/>
+        </w:rPr>
+        <w:t xml:space="preserve"> we need to change our thoughts of security, security is currently thought of as a locked box where a key opens the </w:t>
+      </w:r>
+      <w:r>
+        <w:rPr>
+          <w:rFonts w:ascii="Times New Roman" w:hAnsi="Times New Roman"/>
+          <w:noProof w:val="0"/>
+          <w:sz w:val="22"/>
+          <w:szCs w:val="22"/>
+        </w:rPr>
+        <w:t>entire system</w:t>
+      </w:r>
+      <w:r>
+        <w:rPr>
+          <w:rFonts w:ascii="Times New Roman" w:hAnsi="Times New Roman"/>
+          <w:noProof w:val="0"/>
+          <w:sz w:val="22"/>
+          <w:szCs w:val="22"/>
+        </w:rPr>
+        <w:t xml:space="preserve"> to compromise.  We need to think of it more like a house.  In your house you have many rooms, some are more secure, like an office or bed</w:t>
+      </w:r>
+      <w:r>
+        <w:rPr>
+          <w:rFonts w:ascii="Times New Roman" w:hAnsi="Times New Roman"/>
+          <w:noProof w:val="0"/>
+          <w:sz w:val="22"/>
+          <w:szCs w:val="22"/>
+        </w:rPr>
+        <w:t xml:space="preserve">room, while others are open, lie a living room or kitchen, finally, some areas are open and not as protect, like the patio and porch.  But, all has some expected over-arching security.  </w:t>
+      </w:r>
     </w:p>
     <w:p>
       <w:pPr>
-        <w:rPr>
-          <w:rFonts w:ascii="Times New Roman" w:hAnsi="Times New Roman"/>
-          <w:noProof w:val="0"/>
-          <w:sz w:val="22"/>
-          <w:szCs w:val="22"/>
-        </w:rPr>
-      </w:pPr>
+        <w:ind w:firstLine="720"/>
+        <w:jc w:val="both"/>
+        <w:rPr>
+          <w:rFonts w:ascii="Times New Roman" w:hAnsi="Times New Roman"/>
+          <w:noProof w:val="0"/>
+          <w:sz w:val="22"/>
+          <w:szCs w:val="22"/>
+        </w:rPr>
+      </w:pPr>
+      <w:r>
+        <w:rPr>
+          <w:rFonts w:ascii="Times New Roman" w:hAnsi="Times New Roman"/>
+          <w:noProof w:val="0"/>
+          <w:sz w:val="22"/>
+          <w:szCs w:val="22"/>
+        </w:rPr>
+        <w:t xml:space="preserve">The key to this is the data called set A has some subset B, where is B is secure A is expected to be reasonably secure.  Without B the content and context of A cannot reasonably be </w:t>
+      </w:r>
+      <w:r>
+        <w:rPr>
+          <w:rFonts w:ascii="Times New Roman" w:hAnsi="Times New Roman"/>
+          <w:noProof w:val="0"/>
+          <w:sz w:val="22"/>
+          <w:szCs w:val="22"/>
+        </w:rPr>
+        <w:t>ascertained</w:t>
+      </w:r>
+      <w:r>
+        <w:rPr>
+          <w:rFonts w:ascii="Times New Roman" w:hAnsi="Times New Roman"/>
+          <w:noProof w:val="0"/>
+          <w:sz w:val="22"/>
+          <w:szCs w:val="22"/>
+        </w:rPr>
+        <w:t xml:space="preserve"> through analysis or brute force.  Set B can also be split up into subset C, D, E, F and so on, so that with only part of each subsets of B (called set CDEF</w:t>
+      </w:r>
+      <w:r>
+        <w:rPr>
+          <w:rFonts w:ascii="Times New Roman" w:hAnsi="Times New Roman"/>
+          <w:noProof w:val="0"/>
+          <w:sz w:val="22"/>
+          <w:szCs w:val="22"/>
+        </w:rPr>
+        <w:t>toN</w:t>
+      </w:r>
+      <w:r>
+        <w:rPr>
+          <w:rFonts w:ascii="Times New Roman" w:hAnsi="Times New Roman"/>
+          <w:noProof w:val="0"/>
+          <w:sz w:val="22"/>
+          <w:szCs w:val="22"/>
+        </w:rPr>
+        <w:t xml:space="preserve"> from now on) you cannot determine the nature of set B.  </w:t>
+      </w:r>
+      <w:r>
+        <w:rPr>
+          <w:rFonts w:ascii="Times New Roman" w:hAnsi="Times New Roman"/>
+          <w:noProof w:val="0"/>
+          <w:sz w:val="22"/>
+          <w:szCs w:val="22"/>
+        </w:rPr>
+        <w:t>Finally,</w:t>
+      </w:r>
+      <w:r>
+        <w:rPr>
+          <w:rFonts w:ascii="Times New Roman" w:hAnsi="Times New Roman"/>
+          <w:noProof w:val="0"/>
+          <w:sz w:val="22"/>
+          <w:szCs w:val="22"/>
+        </w:rPr>
+        <w:t xml:space="preserve"> without complete knowledge of any one subset CDEF</w:t>
+      </w:r>
+      <w:r>
+        <w:rPr>
+          <w:rFonts w:ascii="Times New Roman" w:hAnsi="Times New Roman"/>
+          <w:noProof w:val="0"/>
+          <w:sz w:val="22"/>
+          <w:szCs w:val="22"/>
+        </w:rPr>
+        <w:t>to</w:t>
+      </w:r>
+      <w:r>
+        <w:rPr>
+          <w:rFonts w:ascii="Times New Roman" w:hAnsi="Times New Roman"/>
+          <w:noProof w:val="0"/>
+          <w:sz w:val="22"/>
+          <w:szCs w:val="22"/>
+        </w:rPr>
+        <w:t>N you cannot determine the content or context of the subset.</w:t>
+      </w:r>
+      <w:r>
+        <w:rPr>
+          <w:rFonts w:ascii="Times New Roman" w:hAnsi="Times New Roman"/>
+          <w:noProof w:val="0"/>
+          <w:sz w:val="22"/>
+          <w:szCs w:val="22"/>
+        </w:rPr>
+        <w:t xml:space="preserve">   As we </w:t>
+      </w:r>
+      <w:r>
+        <w:rPr>
+          <w:rFonts w:ascii="Times New Roman" w:hAnsi="Times New Roman"/>
+          <w:noProof w:val="0"/>
+          <w:sz w:val="22"/>
+          <w:szCs w:val="22"/>
+        </w:rPr>
+        <w:t>continue</w:t>
+      </w:r>
+      <w:r>
+        <w:rPr>
+          <w:rFonts w:ascii="Times New Roman" w:hAnsi="Times New Roman"/>
+          <w:noProof w:val="0"/>
+          <w:sz w:val="22"/>
+          <w:szCs w:val="22"/>
+        </w:rPr>
+        <w:t xml:space="preserve"> the foundation upon which this is built will become clearer.</w:t>
+      </w:r>
     </w:p>
     <w:p>
       <w:pPr>
-        <w:jc w:val="center"/>
-        <w:rPr>
-          <w:rFonts w:ascii="Times New Roman" w:hAnsi="Times New Roman"/>
-          <w:noProof w:val="0"/>
-          <w:sz w:val="22"/>
-          <w:szCs w:val="22"/>
-        </w:rPr>
-      </w:pPr>
-    </w:p>
-    <w:p>
-      <w:pPr>
-        <w:jc w:val="center"/>
-        <w:rPr>
-          <w:rFonts w:ascii="Times New Roman" w:hAnsi="Times New Roman"/>
-          <w:b/>
-          <w:noProof w:val="0"/>
-          <w:sz w:val="22"/>
-          <w:szCs w:val="22"/>
-        </w:rPr>
-      </w:pPr>
-      <w:r>
-        <w:rPr>
-          <w:rFonts w:ascii="Times New Roman" w:hAnsi="Times New Roman"/>
-          <w:b/>
-          <w:noProof w:val="0"/>
-          <w:sz w:val="22"/>
-          <w:szCs w:val="22"/>
-        </w:rPr>
-        <w:t>IV.Gerado Pirogova Gozdzialski (GPG) method</w:t>
-      </w:r>
-    </w:p>
-    <w:p>
-      <w:pPr>
-        <w:rPr>
-          <w:rFonts w:ascii="Times New Roman" w:hAnsi="Times New Roman"/>
-          <w:noProof w:val="0"/>
-          <w:sz w:val="22"/>
-          <w:szCs w:val="22"/>
-        </w:rPr>
-      </w:pPr>
-      <w:r>
-        <w:rPr>
-          <w:rFonts w:ascii="Times New Roman" w:hAnsi="Times New Roman"/>
-          <w:noProof w:val="0"/>
-          <w:sz w:val="22"/>
-          <w:szCs w:val="22"/>
-        </w:rPr>
-        <w:tab/>
-      </w:r>
-      <w:r>
-        <w:rPr>
-          <w:rFonts w:ascii="Times New Roman" w:hAnsi="Times New Roman"/>
-          <w:noProof w:val="0"/>
-          <w:sz w:val="22"/>
-          <w:szCs w:val="22"/>
-        </w:rPr>
-        <w:t xml:space="preserve">a. </w:t>
-      </w:r>
-      <w:r>
-        <w:rPr>
-          <w:rFonts w:ascii="Times New Roman" w:hAnsi="Times New Roman"/>
-          <w:noProof w:val="0"/>
-          <w:sz w:val="22"/>
-          <w:szCs w:val="22"/>
-        </w:rPr>
-        <w:t xml:space="preserve">The focus of the GPG method for protect big data will focus upon data at rest or storage, data processing, data transmission, and finally outside data.  The key to the entire method is simple as data gets bigger it bogs down resources, </w:t>
-      </w:r>
-      <w:r>
-        <w:rPr>
-          <w:rFonts w:ascii="Times New Roman" w:hAnsi="Times New Roman"/>
-          <w:noProof w:val="0"/>
-          <w:sz w:val="22"/>
-          <w:szCs w:val="22"/>
-        </w:rPr>
-        <w:t>whether</w:t>
-      </w:r>
-      <w:r>
-        <w:rPr>
-          <w:rFonts w:ascii="Times New Roman" w:hAnsi="Times New Roman"/>
-          <w:noProof w:val="0"/>
-          <w:sz w:val="22"/>
-          <w:szCs w:val="22"/>
-        </w:rPr>
-        <w:t xml:space="preserve"> this is storage, processing, or even transmission capabilities.  With data growing at such a fast rate we need to be able to protect it.  </w:t>
-      </w:r>
-      <w:r>
-        <w:rPr>
-          <w:rFonts w:ascii="Times New Roman" w:hAnsi="Times New Roman"/>
-          <w:noProof w:val="0"/>
-          <w:sz w:val="22"/>
-          <w:szCs w:val="22"/>
-        </w:rPr>
-        <w:t>To</w:t>
-      </w:r>
-      <w:r>
-        <w:rPr>
-          <w:rFonts w:ascii="Times New Roman" w:hAnsi="Times New Roman"/>
-          <w:noProof w:val="0"/>
-          <w:sz w:val="22"/>
-          <w:szCs w:val="22"/>
-        </w:rPr>
-        <w:t xml:space="preserve"> do </w:t>
-      </w:r>
-      <w:r>
-        <w:rPr>
-          <w:rFonts w:ascii="Times New Roman" w:hAnsi="Times New Roman"/>
-          <w:noProof w:val="0"/>
-          <w:sz w:val="22"/>
-          <w:szCs w:val="22"/>
-        </w:rPr>
-        <w:t>this,</w:t>
-      </w:r>
-      <w:r>
-        <w:rPr>
-          <w:rFonts w:ascii="Times New Roman" w:hAnsi="Times New Roman"/>
-          <w:noProof w:val="0"/>
-          <w:sz w:val="22"/>
-          <w:szCs w:val="22"/>
-        </w:rPr>
-        <w:t xml:space="preserve"> we need to change our thoughts of security, security is currently thought of as a locked box where a key opens the </w:t>
-      </w:r>
-      <w:r>
-        <w:rPr>
-          <w:rFonts w:ascii="Times New Roman" w:hAnsi="Times New Roman"/>
-          <w:noProof w:val="0"/>
-          <w:sz w:val="22"/>
-          <w:szCs w:val="22"/>
-        </w:rPr>
-        <w:t>entire system</w:t>
-      </w:r>
-      <w:r>
-        <w:rPr>
-          <w:rFonts w:ascii="Times New Roman" w:hAnsi="Times New Roman"/>
-          <w:noProof w:val="0"/>
-          <w:sz w:val="22"/>
-          <w:szCs w:val="22"/>
-        </w:rPr>
-        <w:t xml:space="preserve"> to compromise.  We need to think of it more like a house.  In your house you have many rooms, some are more secure, like an office or bed</w:t>
-      </w:r>
-      <w:r>
-        <w:rPr>
-          <w:rFonts w:ascii="Times New Roman" w:hAnsi="Times New Roman"/>
-          <w:noProof w:val="0"/>
-          <w:sz w:val="22"/>
-          <w:szCs w:val="22"/>
-        </w:rPr>
-        <w:t xml:space="preserve">room, while others are open, lie a living room or kitchen, finally, some areas are open and not as protect, like the patio and porch.  But, all has some expected over-arching security.  </w:t>
-      </w:r>
-    </w:p>
-    <w:p>
-      <w:pPr>
+        <w:keepNext/>
         <w:ind w:firstLine="720"/>
-        <w:rPr>
-          <w:rFonts w:ascii="Times New Roman" w:hAnsi="Times New Roman"/>
-          <w:noProof w:val="0"/>
-          <w:sz w:val="22"/>
-          <w:szCs w:val="22"/>
-        </w:rPr>
-      </w:pPr>
-      <w:r>
-        <w:rPr>
-          <w:rFonts w:ascii="Times New Roman" w:hAnsi="Times New Roman"/>
-          <w:noProof w:val="0"/>
-          <w:sz w:val="22"/>
-          <w:szCs w:val="22"/>
-        </w:rPr>
-        <w:t xml:space="preserve">The key to this is the data called set A has some subset B, where is B is secure A is expected to be reasonably secure.  Without B the content and context of A cannot reasonably be </w:t>
-      </w:r>
-      <w:r>
-        <w:rPr>
-          <w:rFonts w:ascii="Times New Roman" w:hAnsi="Times New Roman"/>
-          <w:noProof w:val="0"/>
-          <w:sz w:val="22"/>
-          <w:szCs w:val="22"/>
-        </w:rPr>
-        <w:t>ascertained</w:t>
-      </w:r>
-      <w:r>
-        <w:rPr>
-          <w:rFonts w:ascii="Times New Roman" w:hAnsi="Times New Roman"/>
-          <w:noProof w:val="0"/>
-          <w:sz w:val="22"/>
-          <w:szCs w:val="22"/>
-        </w:rPr>
-        <w:t xml:space="preserve"> through analysis or brute force.  Set B can also be split up into subset C, D, E, F and so on, so that with only part of each subsets of B (called set CDEF</w:t>
-      </w:r>
-      <w:r>
-        <w:rPr>
-          <w:rFonts w:ascii="Times New Roman" w:hAnsi="Times New Roman"/>
-          <w:noProof w:val="0"/>
-          <w:sz w:val="22"/>
-          <w:szCs w:val="22"/>
-        </w:rPr>
-        <w:t>toN</w:t>
-      </w:r>
-      <w:r>
-        <w:rPr>
-          <w:rFonts w:ascii="Times New Roman" w:hAnsi="Times New Roman"/>
-          <w:noProof w:val="0"/>
-          <w:sz w:val="22"/>
-          <w:szCs w:val="22"/>
-        </w:rPr>
-        <w:t xml:space="preserve"> from now on) you cannot determine the nature of set B.  </w:t>
-      </w:r>
-      <w:r>
-        <w:rPr>
-          <w:rFonts w:ascii="Times New Roman" w:hAnsi="Times New Roman"/>
-          <w:noProof w:val="0"/>
-          <w:sz w:val="22"/>
-          <w:szCs w:val="22"/>
-        </w:rPr>
-        <w:t>Finally,</w:t>
-      </w:r>
-      <w:r>
-        <w:rPr>
-          <w:rFonts w:ascii="Times New Roman" w:hAnsi="Times New Roman"/>
-          <w:noProof w:val="0"/>
-          <w:sz w:val="22"/>
-          <w:szCs w:val="22"/>
-        </w:rPr>
-        <w:t xml:space="preserve"> without complete knowledge of any one subset CDEF</w:t>
+        <w:jc w:val="both"/>
+      </w:pPr>
+      <w:r>
+        <w:rPr>
+          <w:rFonts w:ascii="Times New Roman" w:hAnsi="Times New Roman"/>
+          <w:noProof w:val="0"/>
+          <w:sz w:val="22"/>
+          <w:szCs w:val="22"/>
+        </w:rPr>
+        <w:t xml:space="preserve">b. The key to this is the dissection and resection of the data.  </w:t>
+      </w:r>
+      <w:r>
+        <w:rPr>
+          <w:rFonts w:ascii="Times New Roman" w:hAnsi="Times New Roman"/>
+          <w:noProof w:val="0"/>
+          <w:sz w:val="22"/>
+          <w:szCs w:val="22"/>
+        </w:rPr>
+        <w:t>This process needs to be a device that works in line with the files system that determines the subset of the data, is the data subset A-B or subset B.  If the data is set B then it needs to dissect the data to subsets CDEF</w:t>
       </w:r>
       <w:r>
         <w:rPr>
@@ -2151,90 +2161,16 @@
           <w:sz w:val="22"/>
           <w:szCs w:val="22"/>
         </w:rPr>
-        <w:t>N you cannot determine the content or context of the subset.</w:t>
-      </w:r>
-      <w:r>
-        <w:rPr>
-          <w:rFonts w:ascii="Times New Roman" w:hAnsi="Times New Roman"/>
-          <w:noProof w:val="0"/>
-          <w:sz w:val="22"/>
-          <w:szCs w:val="22"/>
-        </w:rPr>
-        <w:t xml:space="preserve">   As we </w:t>
-      </w:r>
-      <w:r>
-        <w:rPr>
-          <w:rFonts w:ascii="Times New Roman" w:hAnsi="Times New Roman"/>
-          <w:noProof w:val="0"/>
-          <w:sz w:val="22"/>
-          <w:szCs w:val="22"/>
-        </w:rPr>
-        <w:t>continue</w:t>
-      </w:r>
-      <w:r>
-        <w:rPr>
-          <w:rFonts w:ascii="Times New Roman" w:hAnsi="Times New Roman"/>
-          <w:noProof w:val="0"/>
-          <w:sz w:val="22"/>
-          <w:szCs w:val="22"/>
-        </w:rPr>
-        <w:t xml:space="preserve"> the foundation upon which this is built will become clearer.</w:t>
-      </w:r>
-    </w:p>
-    <w:p>
-      <w:pPr>
-        <w:ind w:firstLine="720"/>
-        <w:rPr>
-          <w:rFonts w:ascii="Times New Roman" w:hAnsi="Times New Roman"/>
-          <w:noProof w:val="0"/>
-          <w:sz w:val="22"/>
-          <w:szCs w:val="22"/>
-        </w:rPr>
-      </w:pPr>
-      <w:r>
-        <w:rPr>
-          <w:rFonts w:ascii="Times New Roman" w:hAnsi="Times New Roman"/>
-          <w:noProof w:val="0"/>
-          <w:sz w:val="22"/>
-          <w:szCs w:val="22"/>
-        </w:rPr>
-        <w:t xml:space="preserve">b. The key to this is the dissection and resection of the data.  </w:t>
-      </w:r>
-      <w:r>
-        <w:rPr>
-          <w:rFonts w:ascii="Times New Roman" w:hAnsi="Times New Roman"/>
-          <w:noProof w:val="0"/>
-          <w:sz w:val="22"/>
-          <w:szCs w:val="22"/>
-        </w:rPr>
-        <w:t>This process needs to be a device that works in line with the files system that determines the subset of the data, is the data subset A-B or subset B.  If the data is set B then it needs to dissect the data to subsets CDEF</w:t>
-      </w:r>
-      <w:r>
-        <w:rPr>
-          <w:rFonts w:ascii="Times New Roman" w:hAnsi="Times New Roman"/>
-          <w:noProof w:val="0"/>
-          <w:sz w:val="22"/>
-          <w:szCs w:val="22"/>
-        </w:rPr>
-        <w:t>to</w:t>
-      </w:r>
-      <w:r>
-        <w:rPr>
-          <w:rFonts w:ascii="Times New Roman" w:hAnsi="Times New Roman"/>
-          <w:noProof w:val="0"/>
-          <w:sz w:val="22"/>
-          <w:szCs w:val="22"/>
-        </w:rPr>
-        <w:t xml:space="preserve">N and maintain </w:t>
-      </w:r>
-      <w:r>
-        <w:rPr>
-          <w:rFonts w:ascii="Times New Roman" w:hAnsi="Times New Roman"/>
-          <w:noProof w:val="0"/>
-          <w:sz w:val="22"/>
-          <w:szCs w:val="22"/>
-        </w:rPr>
-        <w:t xml:space="preserve">knowledge of the dissection of the data.  The dissection/resection (DiRe device from now on) works like a multiplexor, but instead of creating congruent streams for an aggregate, it creates secure un-congruent streams from the aggregate.  </w:t>
+        <w:t xml:space="preserve">N and maintain knowledge of the dissection of the data.  The dissection/resection (DiRe device from now on) works like a multiplexor, but instead of creating congruent streams for an aggregate, it creates secure un-congruent streams from the </w:t>
+      </w:r>
+      <w:r>
+        <w:rPr>
+          <w:rFonts w:ascii="Times New Roman" w:hAnsi="Times New Roman"/>
+          <w:noProof w:val="0"/>
+          <w:sz w:val="22"/>
+          <w:szCs w:val="22"/>
+        </w:rPr>
+        <w:t xml:space="preserve">aggregate.  </w:t>
       </w:r>
       <w:r>
         <w:rPr>
@@ -2295,100 +2231,97 @@
     </w:p>
     <w:p>
       <w:pPr>
-        <w:ind w:firstLine="720"/>
-        <w:rPr>
-          <w:rFonts w:ascii="Times New Roman" w:hAnsi="Times New Roman"/>
-          <w:noProof w:val="0"/>
-          <w:sz w:val="22"/>
-          <w:szCs w:val="22"/>
-        </w:rPr>
-      </w:pPr>
+        <w:pStyle w:val="Caption"/>
+        <w:jc w:val="both"/>
+        <w:rPr>
+          <w:rFonts w:ascii="Times New Roman" w:hAnsi="Times New Roman"/>
+          <w:noProof w:val="0"/>
+          <w:sz w:val="22"/>
+          <w:szCs w:val="22"/>
+        </w:rPr>
+      </w:pPr>
+      <w:r>
+        <w:t xml:space="preserve">Fig </w:t>
+      </w:r>
+      <w:r>
+        <w:fldChar w:fldCharType="begin"/>
+      </w:r>
+      <w:r>
+        <w:instrText xml:space="preserve"> SEQ Fig \* ARABIC </w:instrText>
+      </w:r>
+      <w:r>
+        <w:fldChar w:fldCharType="separate"/>
+      </w:r>
+      <w:r>
+        <w:t>1</w:t>
+      </w:r>
+      <w:r>
+        <w:fldChar w:fldCharType="end"/>
+      </w:r>
     </w:p>
     <w:p>
       <w:pPr>
-        <w:jc w:val="center"/>
-        <w:rPr>
-          <w:rFonts w:ascii="Times New Roman" w:hAnsi="Times New Roman"/>
-          <w:noProof w:val="0"/>
-          <w:sz w:val="22"/>
-          <w:szCs w:val="22"/>
-        </w:rPr>
-      </w:pPr>
-      <w:r>
-        <w:rPr>
-          <w:rFonts w:ascii="Times New Roman" w:hAnsi="Times New Roman"/>
-          <w:noProof w:val="0"/>
-          <w:sz w:val="22"/>
-          <w:szCs w:val="22"/>
-        </w:rPr>
-        <w:t>Fig 1.</w:t>
+        <w:jc w:val="both"/>
+        <w:rPr>
+          <w:rFonts w:ascii="Times New Roman" w:hAnsi="Times New Roman"/>
+          <w:noProof w:val="0"/>
+          <w:sz w:val="22"/>
+          <w:szCs w:val="22"/>
+        </w:rPr>
+      </w:pPr>
+      <w:r>
+        <w:rPr>
+          <w:rFonts w:ascii="Times New Roman" w:hAnsi="Times New Roman"/>
+          <w:noProof w:val="0"/>
+          <w:sz w:val="22"/>
+          <w:szCs w:val="22"/>
+        </w:rPr>
+        <w:tab/>
+        <w:t>c.</w:t>
+      </w:r>
+      <w:r>
+        <w:rPr>
+          <w:rFonts w:ascii="Times New Roman" w:hAnsi="Times New Roman"/>
+          <w:noProof w:val="0"/>
+          <w:sz w:val="22"/>
+          <w:szCs w:val="22"/>
+        </w:rPr>
+        <w:t xml:space="preserve"> The storage of the data in the file system is a big security concern as the data sits in a static position there is the potential for outsiders to capture and analyze the data.  As your data product increases in size you have a greater risk to security by the sear volume.  To mitigate the risks the GPG method will store the multiple subsets of data (A-B, C, D, E, F,..N) next to each other as one data file with different encryption processes run on each subset in a random order.  Without knowledge of the encryption for each piece or the order stored it </w:t>
+      </w:r>
+      <w:r>
+        <w:rPr>
+          <w:rFonts w:ascii="Times New Roman" w:hAnsi="Times New Roman"/>
+          <w:noProof w:val="0"/>
+          <w:sz w:val="22"/>
+          <w:szCs w:val="22"/>
+        </w:rPr>
+        <w:t>will be infeasible to gather any actionable information on the static data</w:t>
+      </w:r>
+      <w:r>
+        <w:rPr>
+          <w:rFonts w:ascii="Times New Roman" w:hAnsi="Times New Roman"/>
+          <w:noProof w:val="0"/>
+          <w:sz w:val="22"/>
+          <w:szCs w:val="22"/>
+        </w:rPr>
+        <w:t xml:space="preserve">.  The best way to think of this is like encrypted DNA.  We can read the proteins of DNA, but without the order the proteins it is nearly impossible to determine the purpose of that section. </w:t>
       </w:r>
     </w:p>
     <w:p>
       <w:pPr>
-        <w:rPr>
-          <w:rFonts w:ascii="Times New Roman" w:hAnsi="Times New Roman"/>
-          <w:noProof w:val="0"/>
-          <w:sz w:val="22"/>
-          <w:szCs w:val="22"/>
-        </w:rPr>
-      </w:pPr>
-      <w:r>
-        <w:rPr>
-          <w:rFonts w:ascii="Times New Roman" w:hAnsi="Times New Roman"/>
-          <w:noProof w:val="0"/>
-          <w:sz w:val="22"/>
-          <w:szCs w:val="22"/>
-        </w:rPr>
-        <w:tab/>
-        <w:t>c.</w:t>
-      </w:r>
-      <w:r>
-        <w:rPr>
-          <w:rFonts w:ascii="Times New Roman" w:hAnsi="Times New Roman"/>
-          <w:noProof w:val="0"/>
-          <w:sz w:val="22"/>
-          <w:szCs w:val="22"/>
-        </w:rPr>
-        <w:t xml:space="preserve"> The storage of the data in the file system is a big security concern as the data sits in a static position there is the potential for outsiders to capture and analyze the data.  As your data product increases in size you have a greater risk to security by the sear volume.  To mitigate the risks the GPG method will store the multiple subsets of data (A-B, C, D, E, F,..N) next to each other as one data file with different encryption processes run on each subset in a random order.  Without knowledge of the encryption for each piece or the order stored it </w:t>
-      </w:r>
-      <w:r>
-        <w:rPr>
-          <w:rFonts w:ascii="Times New Roman" w:hAnsi="Times New Roman"/>
-          <w:noProof w:val="0"/>
-          <w:sz w:val="22"/>
-          <w:szCs w:val="22"/>
-        </w:rPr>
-        <w:t>will be infeasible to gather any actionable information on the static data</w:t>
-      </w:r>
-      <w:r>
-        <w:rPr>
-          <w:rFonts w:ascii="Times New Roman" w:hAnsi="Times New Roman"/>
-          <w:noProof w:val="0"/>
-          <w:sz w:val="22"/>
-          <w:szCs w:val="22"/>
-        </w:rPr>
-        <w:t xml:space="preserve">.  The best way to think of this is like encrypted DNA.  We can read the proteins of DNA, but without the order the proteins it is nearly impossible to determine the purpose of that section. </w:t>
-      </w:r>
+        <w:jc w:val="both"/>
+        <w:rPr>
+          <w:rFonts w:ascii="Times New Roman" w:hAnsi="Times New Roman"/>
+          <w:noProof w:val="0"/>
+          <w:sz w:val="22"/>
+          <w:szCs w:val="22"/>
+        </w:rPr>
+      </w:pPr>
     </w:p>
     <w:p>
       <w:pPr>
-        <w:rPr>
-          <w:rFonts w:ascii="Times New Roman" w:hAnsi="Times New Roman"/>
-          <w:noProof w:val="0"/>
-          <w:sz w:val="22"/>
-          <w:szCs w:val="22"/>
-        </w:rPr>
-      </w:pPr>
-    </w:p>
-    <w:p>
-      <w:pPr>
-        <w:rPr>
-          <w:rFonts w:ascii="Times New Roman" w:hAnsi="Times New Roman"/>
-          <w:noProof w:val="0"/>
-          <w:sz w:val="22"/>
-          <w:szCs w:val="22"/>
-        </w:rPr>
+        <w:keepNext/>
+        <w:jc w:val="both"/>
       </w:pPr>
       <w:r>
         <w:drawing>
@@ -2437,26 +2370,37 @@
     </w:p>
     <w:p>
       <w:pPr>
-        <w:jc w:val="center"/>
-        <w:rPr>
-          <w:rFonts w:ascii="Times New Roman" w:hAnsi="Times New Roman"/>
-          <w:noProof w:val="0"/>
-          <w:sz w:val="22"/>
-          <w:szCs w:val="22"/>
-        </w:rPr>
-      </w:pPr>
-      <w:r>
-        <w:rPr>
-          <w:rFonts w:ascii="Times New Roman" w:hAnsi="Times New Roman"/>
-          <w:noProof w:val="0"/>
-          <w:sz w:val="22"/>
-          <w:szCs w:val="22"/>
-        </w:rPr>
-        <w:t>Fig 2.</w:t>
+        <w:pStyle w:val="Caption"/>
+        <w:jc w:val="both"/>
+        <w:rPr>
+          <w:rFonts w:ascii="Times New Roman" w:hAnsi="Times New Roman"/>
+          <w:noProof w:val="0"/>
+          <w:sz w:val="22"/>
+          <w:szCs w:val="22"/>
+        </w:rPr>
+      </w:pPr>
+      <w:r>
+        <w:t xml:space="preserve">Fig </w:t>
+      </w:r>
+      <w:r>
+        <w:fldChar w:fldCharType="begin"/>
+      </w:r>
+      <w:r>
+        <w:instrText xml:space="preserve"> SEQ Fig \* ARABIC </w:instrText>
+      </w:r>
+      <w:r>
+        <w:fldChar w:fldCharType="separate"/>
+      </w:r>
+      <w:r>
+        <w:t>2</w:t>
+      </w:r>
+      <w:r>
+        <w:fldChar w:fldCharType="end"/>
       </w:r>
     </w:p>
     <w:p>
       <w:pPr>
+        <w:jc w:val="both"/>
         <w:rPr>
           <w:rFonts w:ascii="Times New Roman" w:hAnsi="Times New Roman"/>
           <w:noProof w:val="0"/>
@@ -2467,125 +2411,138 @@
     </w:p>
     <w:p>
       <w:pPr>
-        <w:rPr>
-          <w:rFonts w:ascii="Times New Roman" w:hAnsi="Times New Roman"/>
-          <w:noProof w:val="0"/>
-          <w:sz w:val="22"/>
-          <w:szCs w:val="22"/>
-        </w:rPr>
-      </w:pPr>
-      <w:r>
-        <w:rPr>
-          <w:rFonts w:ascii="Times New Roman" w:hAnsi="Times New Roman"/>
-          <w:noProof w:val="0"/>
-          <w:sz w:val="22"/>
-          <w:szCs w:val="22"/>
-        </w:rPr>
-        <w:t>As is displayed in fig 2.</w:t>
-      </w:r>
-      <w:r>
-        <w:rPr>
-          <w:rFonts w:ascii="Times New Roman" w:hAnsi="Times New Roman"/>
-          <w:noProof w:val="0"/>
-          <w:sz w:val="22"/>
-          <w:szCs w:val="22"/>
-        </w:rPr>
-        <w:t xml:space="preserve"> The first step of the DiRe is to determine if the data is part of set A-B or set B.  this will be done </w:t>
-      </w:r>
-      <w:r>
-        <w:rPr>
-          <w:rFonts w:ascii="Times New Roman" w:hAnsi="Times New Roman"/>
-          <w:noProof w:val="0"/>
-          <w:sz w:val="22"/>
-          <w:szCs w:val="22"/>
-        </w:rPr>
-        <w:t xml:space="preserve">based upon a set of rules set up before.  If the data is of set A-B then it is sent straight to the file storage system.  If the data is of set B, it is then sent to the next step which is a separate where set B will be separated out to different subsets of B.  The set </w:t>
-      </w:r>
-      <w:r>
-        <w:rPr>
-          <w:rFonts w:ascii="Times New Roman" w:hAnsi="Times New Roman"/>
-          <w:noProof w:val="0"/>
-          <w:sz w:val="22"/>
-          <w:szCs w:val="22"/>
-        </w:rPr>
-        <w:lastRenderedPageBreak/>
-        <w:t>CDEFtoN is then encrypted.  Each set of data is encrypted by a separate unique encryption algorithm.  The key and algorithm for each set is unique during each session so each set of say C is not encrypted with the same key or even the same algorithm adding another layer to the process.  The different sets CDEFtoN data are combined in</w:t>
-      </w:r>
-      <w:r>
-        <w:rPr>
-          <w:rFonts w:ascii="Times New Roman" w:hAnsi="Times New Roman"/>
-          <w:noProof w:val="0"/>
-          <w:sz w:val="22"/>
-          <w:szCs w:val="22"/>
-        </w:rPr>
-        <w:t xml:space="preserve"> a random fashion into an aggre</w:t>
-      </w:r>
-      <w:r>
-        <w:rPr>
-          <w:rFonts w:ascii="Times New Roman" w:hAnsi="Times New Roman"/>
-          <w:noProof w:val="0"/>
-          <w:sz w:val="22"/>
-          <w:szCs w:val="22"/>
-        </w:rPr>
-        <w:t>gate</w:t>
-      </w:r>
-      <w:r>
-        <w:rPr>
-          <w:rFonts w:ascii="Times New Roman" w:hAnsi="Times New Roman"/>
-          <w:noProof w:val="0"/>
-          <w:sz w:val="22"/>
-          <w:szCs w:val="22"/>
-        </w:rPr>
-        <w:t xml:space="preserve"> to be set to storage with each aggregate file uniquely and randomly tagged for tracking purposes.  The tag data and encryption process is stored on onboard storage on a separated stored/bus system used only for Command and control of the device, like an isolated Master Boot Record.  When the data comes in from the file storage it comes through the process again.  The runs through the determination device.  Set A is passed through, Set CDEFtoN is separated based upon the stored tag file, decrypted, and finally combined back to set B.  With this process even if a </w:t>
-      </w:r>
-      <w:r>
-        <w:rPr>
-          <w:rFonts w:ascii="Times New Roman" w:hAnsi="Times New Roman"/>
-          <w:noProof w:val="0"/>
-          <w:sz w:val="22"/>
-          <w:szCs w:val="22"/>
-        </w:rPr>
-        <w:t xml:space="preserve">whole </w:t>
-      </w:r>
-      <w:r>
-        <w:rPr>
-          <w:rFonts w:ascii="Times New Roman" w:hAnsi="Times New Roman"/>
-          <w:noProof w:val="0"/>
-          <w:sz w:val="22"/>
-          <w:szCs w:val="22"/>
-        </w:rPr>
-        <w:t>file output by the</w:t>
-      </w:r>
-      <w:r>
-        <w:rPr>
-          <w:rFonts w:ascii="Times New Roman" w:hAnsi="Times New Roman"/>
-          <w:noProof w:val="0"/>
-          <w:sz w:val="22"/>
-          <w:szCs w:val="22"/>
-        </w:rPr>
-        <w:t xml:space="preserve"> DiRe is completely captured, </w:t>
-      </w:r>
-      <w:r>
-        <w:rPr>
-          <w:rFonts w:ascii="Times New Roman" w:hAnsi="Times New Roman"/>
-          <w:noProof w:val="0"/>
-          <w:sz w:val="22"/>
-          <w:szCs w:val="22"/>
-        </w:rPr>
-        <w:t>different pieces are encrypted randomly by different a</w:t>
-      </w:r>
-      <w:r>
-        <w:rPr>
-          <w:rFonts w:ascii="Times New Roman" w:hAnsi="Times New Roman"/>
-          <w:noProof w:val="0"/>
-          <w:sz w:val="22"/>
-          <w:szCs w:val="22"/>
-        </w:rPr>
-        <w:t>lgorithms and different keys creating a multidimensional problem for anyone trying to crack the file, making it nearly impossible to determine the content or context of the file.</w:t>
-      </w:r>
+        <w:jc w:val="both"/>
+        <w:rPr>
+          <w:rFonts w:ascii="Times New Roman" w:hAnsi="Times New Roman"/>
+          <w:noProof w:val="0"/>
+          <w:sz w:val="22"/>
+          <w:szCs w:val="22"/>
+        </w:rPr>
+      </w:pPr>
     </w:p>
     <w:p>
       <w:pPr>
+        <w:jc w:val="both"/>
+        <w:rPr>
+          <w:rFonts w:ascii="Times New Roman" w:hAnsi="Times New Roman"/>
+          <w:noProof w:val="0"/>
+          <w:sz w:val="22"/>
+          <w:szCs w:val="22"/>
+        </w:rPr>
+      </w:pPr>
+      <w:r>
+        <w:rPr>
+          <w:rFonts w:ascii="Times New Roman" w:hAnsi="Times New Roman"/>
+          <w:noProof w:val="0"/>
+          <w:sz w:val="22"/>
+          <w:szCs w:val="22"/>
+        </w:rPr>
+        <w:t>As is displayed in fig 2.</w:t>
+      </w:r>
+      <w:r>
+        <w:rPr>
+          <w:rFonts w:ascii="Times New Roman" w:hAnsi="Times New Roman"/>
+          <w:noProof w:val="0"/>
+          <w:sz w:val="22"/>
+          <w:szCs w:val="22"/>
+        </w:rPr>
+        <w:t xml:space="preserve"> The first step of the DiRe is to determine if the data is part of set A-B or set B.  this will be done </w:t>
+      </w:r>
+      <w:r>
+        <w:rPr>
+          <w:rFonts w:ascii="Times New Roman" w:hAnsi="Times New Roman"/>
+          <w:noProof w:val="0"/>
+          <w:sz w:val="22"/>
+          <w:szCs w:val="22"/>
+        </w:rPr>
+        <w:t xml:space="preserve">based upon a set of rules set up before.  If the data is of set A-B then it is sent straight to the file storage system.  If the data is of set B, it is then sent to the next step which is a separate where set B will be separated out to different subsets of B.  The set CDEFtoN is then encrypted.  Each set of data is encrypted by a separate unique encryption algorithm.  The key and algorithm for each set is unique during each session so each set of say C is not encrypted with </w:t>
+      </w:r>
+      <w:r>
+        <w:rPr>
+          <w:rFonts w:ascii="Times New Roman" w:hAnsi="Times New Roman"/>
+          <w:noProof w:val="0"/>
+          <w:sz w:val="22"/>
+          <w:szCs w:val="22"/>
+        </w:rPr>
+        <w:lastRenderedPageBreak/>
+        <w:t>the same key or even the same algorithm adding another layer to the process.  The different sets CDEFtoN data are combined in</w:t>
+      </w:r>
+      <w:r>
+        <w:rPr>
+          <w:rFonts w:ascii="Times New Roman" w:hAnsi="Times New Roman"/>
+          <w:noProof w:val="0"/>
+          <w:sz w:val="22"/>
+          <w:szCs w:val="22"/>
+        </w:rPr>
+        <w:t xml:space="preserve"> a random fashion into an aggre</w:t>
+      </w:r>
+      <w:r>
+        <w:rPr>
+          <w:rFonts w:ascii="Times New Roman" w:hAnsi="Times New Roman"/>
+          <w:noProof w:val="0"/>
+          <w:sz w:val="22"/>
+          <w:szCs w:val="22"/>
+        </w:rPr>
+        <w:t>gate</w:t>
+      </w:r>
+      <w:r>
+        <w:rPr>
+          <w:rFonts w:ascii="Times New Roman" w:hAnsi="Times New Roman"/>
+          <w:noProof w:val="0"/>
+          <w:sz w:val="22"/>
+          <w:szCs w:val="22"/>
+        </w:rPr>
+        <w:t xml:space="preserve"> to be set to storage with each aggregate file uniquely and randomly tagged for tracking purposes.  The tag data and encryption process is stored on onboard storage on a separated stored/bus system used only for Command and control of the device, like an isolated Master Boot Record.  When the data comes in from the file storage it comes through the process again.  The runs through the determination device.  Set A is passed through, Set CDEFtoN is separated based upon the stored tag file, decrypted, and finally combined back to set B.  With this process even if a </w:t>
+      </w:r>
+      <w:r>
+        <w:rPr>
+          <w:rFonts w:ascii="Times New Roman" w:hAnsi="Times New Roman"/>
+          <w:noProof w:val="0"/>
+          <w:sz w:val="22"/>
+          <w:szCs w:val="22"/>
+        </w:rPr>
+        <w:t xml:space="preserve">whole </w:t>
+      </w:r>
+      <w:r>
+        <w:rPr>
+          <w:rFonts w:ascii="Times New Roman" w:hAnsi="Times New Roman"/>
+          <w:noProof w:val="0"/>
+          <w:sz w:val="22"/>
+          <w:szCs w:val="22"/>
+        </w:rPr>
+        <w:t>file output by the</w:t>
+      </w:r>
+      <w:r>
+        <w:rPr>
+          <w:rFonts w:ascii="Times New Roman" w:hAnsi="Times New Roman"/>
+          <w:noProof w:val="0"/>
+          <w:sz w:val="22"/>
+          <w:szCs w:val="22"/>
+        </w:rPr>
+        <w:t xml:space="preserve"> DiRe is completely captured, </w:t>
+      </w:r>
+      <w:r>
+        <w:rPr>
+          <w:rFonts w:ascii="Times New Roman" w:hAnsi="Times New Roman"/>
+          <w:noProof w:val="0"/>
+          <w:sz w:val="22"/>
+          <w:szCs w:val="22"/>
+        </w:rPr>
+        <w:t>different pieces are encrypted randomly by different a</w:t>
+      </w:r>
+      <w:r>
+        <w:rPr>
+          <w:rFonts w:ascii="Times New Roman" w:hAnsi="Times New Roman"/>
+          <w:noProof w:val="0"/>
+          <w:sz w:val="22"/>
+          <w:szCs w:val="22"/>
+        </w:rPr>
+        <w:t>lgorithms and different keys creating a multidimensional problem for anyone trying to crack the file, making it nearly impossible to determine the content or context of the file.</w:t>
+      </w:r>
+    </w:p>
+    <w:p>
+      <w:pPr>
+        <w:jc w:val="both"/>
         <w:rPr>
           <w:rFonts w:ascii="Times New Roman" w:hAnsi="Times New Roman"/>
           <w:noProof w:val="0"/>
@@ -2660,6 +2617,7 @@
     </w:p>
     <w:p>
       <w:pPr>
+        <w:jc w:val="both"/>
         <w:rPr>
           <w:rFonts w:ascii="Times New Roman" w:hAnsi="Times New Roman"/>
           <w:noProof w:val="0"/>
@@ -2670,18 +2628,14 @@
     </w:p>
     <w:p>
       <w:pPr>
-        <w:rPr>
-          <w:rFonts w:ascii="Times New Roman" w:hAnsi="Times New Roman"/>
-          <w:noProof w:val="0"/>
-          <w:sz w:val="22"/>
-          <w:szCs w:val="22"/>
-        </w:rPr>
+        <w:keepNext/>
+        <w:jc w:val="both"/>
       </w:pPr>
       <w:r>
         <w:drawing>
-          <wp:inline distT="0" distB="0" distL="0" distR="0" wp14:anchorId="109A028A" wp14:editId="3BEB8BD4">
-            <wp:extent cx="3667125" cy="1928306"/>
-            <wp:effectExtent l="0" t="0" r="0" b="0"/>
+          <wp:inline distT="0" distB="0" distL="0" distR="0" wp14:anchorId="109A028A" wp14:editId="14A1D927">
+            <wp:extent cx="3124200" cy="2219325"/>
+            <wp:effectExtent l="0" t="0" r="0" b="9525"/>
             <wp:docPr id="3" name="Picture 3"/>
             <wp:cNvGraphicFramePr>
               <a:graphicFrameLocks xmlns:a="http://schemas.openxmlformats.org/drawingml/2006/main" noChangeAspect="1"/>
@@ -2701,7 +2655,7 @@
                   <pic:spPr bwMode="auto">
                     <a:xfrm>
                       <a:off x="0" y="0"/>
-                      <a:ext cx="3703639" cy="1947506"/>
+                      <a:ext cx="3156050" cy="2241950"/>
                     </a:xfrm>
                     <a:prstGeom prst="rect">
                       <a:avLst/>
@@ -2724,150 +2678,235 @@
     </w:p>
     <w:p>
       <w:pPr>
-        <w:rPr>
-          <w:rFonts w:ascii="Times New Roman" w:hAnsi="Times New Roman"/>
-          <w:noProof w:val="0"/>
-          <w:sz w:val="22"/>
-          <w:szCs w:val="22"/>
-        </w:rPr>
-      </w:pPr>
+        <w:pStyle w:val="Caption"/>
+        <w:jc w:val="both"/>
+        <w:rPr>
+          <w:rFonts w:ascii="Times New Roman" w:hAnsi="Times New Roman"/>
+          <w:noProof w:val="0"/>
+          <w:sz w:val="22"/>
+          <w:szCs w:val="22"/>
+        </w:rPr>
+      </w:pPr>
+      <w:r>
+        <w:t xml:space="preserve">Fig </w:t>
+      </w:r>
+      <w:r>
+        <w:fldChar w:fldCharType="begin"/>
+      </w:r>
+      <w:r>
+        <w:instrText xml:space="preserve"> SEQ Fig \* ARABIC </w:instrText>
+      </w:r>
+      <w:r>
+        <w:fldChar w:fldCharType="separate"/>
+      </w:r>
+      <w:r>
+        <w:t>3</w:t>
+      </w:r>
+      <w:r>
+        <w:fldChar w:fldCharType="end"/>
+      </w:r>
     </w:p>
     <w:p>
       <w:pPr>
-        <w:jc w:val="center"/>
-        <w:rPr>
-          <w:rFonts w:ascii="Times New Roman" w:hAnsi="Times New Roman"/>
-          <w:noProof w:val="0"/>
-          <w:sz w:val="22"/>
-          <w:szCs w:val="22"/>
-        </w:rPr>
-      </w:pPr>
-      <w:r>
-        <w:rPr>
-          <w:rFonts w:ascii="Times New Roman" w:hAnsi="Times New Roman"/>
-          <w:noProof w:val="0"/>
-          <w:sz w:val="22"/>
-          <w:szCs w:val="22"/>
-        </w:rPr>
-        <w:t>Fig 3.</w:t>
+        <w:jc w:val="both"/>
+        <w:rPr>
+          <w:rFonts w:ascii="Times New Roman" w:hAnsi="Times New Roman"/>
+          <w:noProof w:val="0"/>
+          <w:sz w:val="22"/>
+          <w:szCs w:val="22"/>
+        </w:rPr>
+      </w:pPr>
+      <w:r>
+        <w:rPr>
+          <w:rFonts w:ascii="Times New Roman" w:hAnsi="Times New Roman"/>
+          <w:noProof w:val="0"/>
+          <w:sz w:val="22"/>
+          <w:szCs w:val="22"/>
+        </w:rPr>
+        <w:t xml:space="preserve">Fig 3. Shows this process.  This process should be controlled and recorder by the DiRe.  The location on the different SANs should be stored in completely different isolated subsystem than the DiRe’s </w:t>
+      </w:r>
+      <w:r>
+        <w:rPr>
+          <w:rFonts w:ascii="Times New Roman" w:hAnsi="Times New Roman"/>
+          <w:noProof w:val="0"/>
+          <w:sz w:val="22"/>
+          <w:szCs w:val="22"/>
+        </w:rPr>
+        <w:t xml:space="preserve">separated </w:t>
+      </w:r>
+      <w:r>
+        <w:rPr>
+          <w:rFonts w:ascii="Times New Roman" w:hAnsi="Times New Roman"/>
+          <w:noProof w:val="0"/>
+          <w:sz w:val="22"/>
+          <w:szCs w:val="22"/>
+        </w:rPr>
+        <w:t>combine</w:t>
+      </w:r>
+      <w:r>
+        <w:rPr>
+          <w:rFonts w:ascii="Times New Roman" w:hAnsi="Times New Roman"/>
+          <w:noProof w:val="0"/>
+          <w:sz w:val="22"/>
+          <w:szCs w:val="22"/>
+        </w:rPr>
+        <w:t>d</w:t>
+      </w:r>
+      <w:r>
+        <w:rPr>
+          <w:rFonts w:ascii="Times New Roman" w:hAnsi="Times New Roman"/>
+          <w:noProof w:val="0"/>
+          <w:sz w:val="22"/>
+          <w:szCs w:val="22"/>
+        </w:rPr>
+        <w:t xml:space="preserve"> data and stored in a different storage system. Imagine try to determine the use of a DNA strand and how it relates to other DNA strands.  Now imagine the same task but DNA from </w:t>
+      </w:r>
+      <w:r>
+        <w:rPr>
+          <w:rFonts w:ascii="Times New Roman" w:hAnsi="Times New Roman"/>
+          <w:noProof w:val="0"/>
+          <w:sz w:val="22"/>
+          <w:szCs w:val="22"/>
+        </w:rPr>
+        <w:t>distinct species</w:t>
+      </w:r>
+      <w:r>
+        <w:rPr>
+          <w:rFonts w:ascii="Times New Roman" w:hAnsi="Times New Roman"/>
+          <w:noProof w:val="0"/>
+          <w:sz w:val="22"/>
+          <w:szCs w:val="22"/>
+        </w:rPr>
+        <w:t xml:space="preserve"> are intermixed, separated, and stored in separate areas.  If you had access to one area you could be sure how any of them are related and even if you had access to multiple locations information you could never be sure you had all the pieces to build a complete picture. </w:t>
       </w:r>
     </w:p>
     <w:p>
       <w:pPr>
-        <w:rPr>
-          <w:rFonts w:ascii="Times New Roman" w:hAnsi="Times New Roman"/>
-          <w:noProof w:val="0"/>
-          <w:sz w:val="22"/>
-          <w:szCs w:val="22"/>
-        </w:rPr>
-      </w:pPr>
+        <w:jc w:val="both"/>
+        <w:rPr>
+          <w:rFonts w:ascii="Times New Roman" w:hAnsi="Times New Roman"/>
+          <w:noProof w:val="0"/>
+          <w:sz w:val="22"/>
+          <w:szCs w:val="22"/>
+        </w:rPr>
+      </w:pPr>
+      <w:r>
+        <w:rPr>
+          <w:rFonts w:ascii="Times New Roman" w:hAnsi="Times New Roman"/>
+          <w:noProof w:val="0"/>
+          <w:sz w:val="22"/>
+          <w:szCs w:val="22"/>
+        </w:rPr>
+        <w:tab/>
+        <w:t>e.  Finally</w:t>
+      </w:r>
+      <w:r>
+        <w:rPr>
+          <w:rFonts w:ascii="Times New Roman" w:hAnsi="Times New Roman"/>
+          <w:noProof w:val="0"/>
+          <w:sz w:val="22"/>
+          <w:szCs w:val="22"/>
+        </w:rPr>
+        <w:t>, the GPG method will control the processes run during data processing</w:t>
+      </w:r>
+      <w:r>
+        <w:rPr>
+          <w:rFonts w:ascii="Times New Roman" w:hAnsi="Times New Roman"/>
+          <w:noProof w:val="0"/>
+          <w:sz w:val="22"/>
+          <w:szCs w:val="22"/>
+        </w:rPr>
+        <w:t xml:space="preserve">.  </w:t>
+      </w:r>
+      <w:r>
+        <w:rPr>
+          <w:rFonts w:ascii="Times New Roman" w:hAnsi="Times New Roman"/>
+          <w:noProof w:val="0"/>
+          <w:sz w:val="22"/>
+          <w:szCs w:val="22"/>
+        </w:rPr>
+        <w:t xml:space="preserve">To </w:t>
+      </w:r>
+      <w:r>
+        <w:rPr>
+          <w:rFonts w:ascii="Times New Roman" w:hAnsi="Times New Roman"/>
+          <w:noProof w:val="0"/>
+          <w:sz w:val="22"/>
+          <w:szCs w:val="22"/>
+        </w:rPr>
+        <w:t xml:space="preserve">protect our data from erroneous and malicious applications we would incorporate application whitelist </w:t>
+      </w:r>
+      <w:r>
+        <w:rPr>
+          <w:rFonts w:ascii="Times New Roman" w:hAnsi="Times New Roman"/>
+          <w:noProof w:val="0"/>
+          <w:sz w:val="22"/>
+          <w:szCs w:val="22"/>
+        </w:rPr>
+        <w:t xml:space="preserve">(AWL) </w:t>
+      </w:r>
+      <w:r>
+        <w:rPr>
+          <w:rFonts w:ascii="Times New Roman" w:hAnsi="Times New Roman"/>
+          <w:noProof w:val="0"/>
+          <w:sz w:val="22"/>
+          <w:szCs w:val="22"/>
+        </w:rPr>
+        <w:t>in the data processing step.  The focus on this prong of the GPG method of securing big data is to limit the ability to deduce the content of the data through</w:t>
+      </w:r>
+      <w:r>
+        <w:rPr>
+          <w:rFonts w:ascii="Times New Roman" w:hAnsi="Times New Roman"/>
+          <w:noProof w:val="0"/>
+          <w:sz w:val="22"/>
+          <w:szCs w:val="22"/>
+        </w:rPr>
+        <w:t xml:space="preserve"> a file hidden within the data.  As the data becomes bigger and bigger</w:t>
+      </w:r>
+      <w:r>
+        <w:rPr>
+          <w:rFonts w:ascii="Times New Roman" w:hAnsi="Times New Roman"/>
+          <w:noProof w:val="0"/>
+          <w:sz w:val="22"/>
+          <w:szCs w:val="22"/>
+        </w:rPr>
+        <w:t xml:space="preserve"> </w:t>
+      </w:r>
+      <w:r>
+        <w:rPr>
+          <w:rFonts w:ascii="Times New Roman" w:hAnsi="Times New Roman"/>
+          <w:noProof w:val="0"/>
+          <w:sz w:val="22"/>
+          <w:szCs w:val="22"/>
+        </w:rPr>
+        <w:t>it will be harder to sift thru all of it to determine if it can be trusted.  As we process the data it will be easier in our data processing step to run only dedicated processes.  When we limit the processes running on the CPU we drastically reduce the vulnerability to our processing system.  We also, reduce the likelihood of an adversary deducing the content or the context of our data.</w:t>
+      </w:r>
     </w:p>
     <w:p>
       <w:pPr>
-        <w:rPr>
-          <w:rFonts w:ascii="Times New Roman" w:hAnsi="Times New Roman"/>
-          <w:noProof w:val="0"/>
-          <w:sz w:val="22"/>
-          <w:szCs w:val="22"/>
-        </w:rPr>
-      </w:pPr>
-      <w:r>
-        <w:rPr>
-          <w:rFonts w:ascii="Times New Roman" w:hAnsi="Times New Roman"/>
-          <w:noProof w:val="0"/>
-          <w:sz w:val="22"/>
-          <w:szCs w:val="22"/>
-        </w:rPr>
-        <w:t xml:space="preserve">Fig 3. Shows this process.  This process should be controlled and recorder by the DiRe.  The location on the different SANs should be stored in completely different isolated subsystem than the DiRe’s </w:t>
-      </w:r>
-      <w:r>
-        <w:rPr>
-          <w:rFonts w:ascii="Times New Roman" w:hAnsi="Times New Roman"/>
-          <w:noProof w:val="0"/>
-          <w:sz w:val="22"/>
-          <w:szCs w:val="22"/>
-        </w:rPr>
-        <w:t xml:space="preserve">separated </w:t>
-      </w:r>
-      <w:r>
-        <w:rPr>
-          <w:rFonts w:ascii="Times New Roman" w:hAnsi="Times New Roman"/>
-          <w:noProof w:val="0"/>
-          <w:sz w:val="22"/>
-          <w:szCs w:val="22"/>
-        </w:rPr>
-        <w:t>combine</w:t>
-      </w:r>
-      <w:r>
-        <w:rPr>
-          <w:rFonts w:ascii="Times New Roman" w:hAnsi="Times New Roman"/>
-          <w:noProof w:val="0"/>
-          <w:sz w:val="22"/>
-          <w:szCs w:val="22"/>
-        </w:rPr>
-        <w:t>d</w:t>
-      </w:r>
-      <w:r>
-        <w:rPr>
-          <w:rFonts w:ascii="Times New Roman" w:hAnsi="Times New Roman"/>
-          <w:noProof w:val="0"/>
-          <w:sz w:val="22"/>
-          <w:szCs w:val="22"/>
-        </w:rPr>
-        <w:t xml:space="preserve"> data and stored in a different storage system. Imagine try to determine the use of a DNA strand and how it relates to</w:t>
-      </w:r>
-      <w:bookmarkStart w:id="0" w:name="_GoBack"/>
-      <w:bookmarkEnd w:id="0"/>
-      <w:r>
-        <w:rPr>
-          <w:rFonts w:ascii="Times New Roman" w:hAnsi="Times New Roman"/>
-          <w:noProof w:val="0"/>
-          <w:sz w:val="22"/>
-          <w:szCs w:val="22"/>
-        </w:rPr>
-        <w:t xml:space="preserve"> other DNA strands.  Now imagine the same task but DNA from </w:t>
-      </w:r>
-      <w:r>
-        <w:rPr>
-          <w:rFonts w:ascii="Times New Roman" w:hAnsi="Times New Roman"/>
-          <w:noProof w:val="0"/>
-          <w:sz w:val="22"/>
-          <w:szCs w:val="22"/>
-        </w:rPr>
-        <w:t>distinct species</w:t>
-      </w:r>
-      <w:r>
-        <w:rPr>
-          <w:rFonts w:ascii="Times New Roman" w:hAnsi="Times New Roman"/>
-          <w:noProof w:val="0"/>
-          <w:sz w:val="22"/>
-          <w:szCs w:val="22"/>
-        </w:rPr>
-        <w:t xml:space="preserve"> are intermixed, separated, and stored in separate areas.  If you had access to one area you could be sure how any of them are related and even if you had access to multiple locations information you could never be sure you had all the pieces to build a complete picture. </w:t>
-      </w:r>
+        <w:jc w:val="both"/>
+        <w:rPr>
+          <w:rFonts w:ascii="Times New Roman" w:hAnsi="Times New Roman"/>
+          <w:noProof w:val="0"/>
+          <w:sz w:val="22"/>
+          <w:szCs w:val="22"/>
+        </w:rPr>
+      </w:pPr>
     </w:p>
     <w:p>
       <w:pPr>
-        <w:rPr>
-          <w:rFonts w:ascii="Times New Roman" w:hAnsi="Times New Roman"/>
-          <w:noProof w:val="0"/>
-          <w:sz w:val="22"/>
-          <w:szCs w:val="22"/>
-        </w:rPr>
-      </w:pPr>
-      <w:r>
-        <w:rPr>
-          <w:rFonts w:ascii="Times New Roman" w:hAnsi="Times New Roman"/>
-          <w:noProof w:val="0"/>
-          <w:sz w:val="22"/>
-          <w:szCs w:val="22"/>
-        </w:rPr>
-        <w:tab/>
-        <w:t xml:space="preserve">e.  Additionally, the GPG method will control the processes run during data processing </w:t>
-      </w:r>
+        <w:jc w:val="both"/>
+        <w:rPr>
+          <w:rFonts w:ascii="Times New Roman" w:hAnsi="Times New Roman"/>
+          <w:noProof w:val="0"/>
+          <w:sz w:val="22"/>
+          <w:szCs w:val="22"/>
+        </w:rPr>
+      </w:pPr>
     </w:p>
     <w:p>
       <w:pPr>
+        <w:jc w:val="both"/>
         <w:rPr>
           <w:rFonts w:ascii="Times New Roman" w:hAnsi="Times New Roman"/>
           <w:noProof w:val="0"/>
@@ -2878,26 +2917,29 @@
     </w:p>
     <w:p>
       <w:pPr>
-        <w:ind w:firstLine="720"/>
-        <w:rPr>
-          <w:rFonts w:ascii="Times New Roman" w:hAnsi="Times New Roman"/>
-          <w:noProof w:val="0"/>
-          <w:sz w:val="22"/>
-          <w:szCs w:val="22"/>
-        </w:rPr>
-      </w:pPr>
-      <w:r>
-        <w:rPr>
-          <w:rFonts w:ascii="Times New Roman" w:hAnsi="Times New Roman"/>
-          <w:noProof w:val="0"/>
-          <w:sz w:val="22"/>
-          <w:szCs w:val="22"/>
-        </w:rPr>
-        <w:t xml:space="preserve">f. Finally, the GPG method will focus on trust of outside data, whether it comes from sensors or the IOT devices. </w:t>
+        <w:jc w:val="both"/>
+        <w:rPr>
+          <w:rFonts w:ascii="Times New Roman" w:hAnsi="Times New Roman"/>
+          <w:b/>
+          <w:noProof w:val="0"/>
+          <w:sz w:val="22"/>
+          <w:szCs w:val="22"/>
+        </w:rPr>
+      </w:pPr>
+      <w:r>
+        <w:rPr>
+          <w:rFonts w:ascii="Times New Roman" w:hAnsi="Times New Roman"/>
+          <w:b/>
+          <w:noProof w:val="0"/>
+          <w:sz w:val="22"/>
+          <w:szCs w:val="22"/>
+        </w:rPr>
+        <w:t>V. Conclusion</w:t>
       </w:r>
     </w:p>
     <w:p>
       <w:pPr>
+        <w:jc w:val="both"/>
         <w:rPr>
           <w:rFonts w:ascii="Times New Roman" w:hAnsi="Times New Roman"/>
           <w:noProof w:val="0"/>
@@ -2908,58 +2950,7 @@
     </w:p>
     <w:p>
       <w:pPr>
-        <w:rPr>
-          <w:rFonts w:ascii="Times New Roman" w:hAnsi="Times New Roman"/>
-          <w:noProof w:val="0"/>
-          <w:sz w:val="22"/>
-          <w:szCs w:val="22"/>
-        </w:rPr>
-      </w:pPr>
-    </w:p>
-    <w:p>
-      <w:pPr>
-        <w:rPr>
-          <w:rFonts w:ascii="Times New Roman" w:hAnsi="Times New Roman"/>
-          <w:noProof w:val="0"/>
-          <w:sz w:val="22"/>
-          <w:szCs w:val="22"/>
-        </w:rPr>
-      </w:pPr>
-    </w:p>
-    <w:p>
-      <w:pPr>
-        <w:jc w:val="center"/>
-        <w:rPr>
-          <w:rFonts w:ascii="Times New Roman" w:hAnsi="Times New Roman"/>
-          <w:b/>
-          <w:noProof w:val="0"/>
-          <w:sz w:val="22"/>
-          <w:szCs w:val="22"/>
-        </w:rPr>
-      </w:pPr>
-      <w:r>
-        <w:rPr>
-          <w:rFonts w:ascii="Times New Roman" w:hAnsi="Times New Roman"/>
-          <w:b/>
-          <w:noProof w:val="0"/>
-          <w:sz w:val="22"/>
-          <w:szCs w:val="22"/>
-        </w:rPr>
-        <w:t>V. Conclusion</w:t>
-      </w:r>
-    </w:p>
-    <w:p>
-      <w:pPr>
-        <w:rPr>
-          <w:rFonts w:ascii="Times New Roman" w:hAnsi="Times New Roman"/>
-          <w:noProof w:val="0"/>
-          <w:sz w:val="22"/>
-          <w:szCs w:val="22"/>
-        </w:rPr>
-      </w:pPr>
-    </w:p>
-    <w:p>
-      <w:pPr>
+        <w:jc w:val="both"/>
         <w:rPr>
           <w:noProof w:val="0"/>
           <w:sz w:val="22"/>
@@ -2977,6 +2968,7 @@
         <w:pStyle w:val="NormalWeb"/>
         <w:shd w:val="clear" w:color="auto" w:fill="FFFFFF"/>
         <w:spacing w:before="0" w:beforeAutospacing="0" w:after="150" w:afterAutospacing="0" w:line="300" w:lineRule="atLeast"/>
+        <w:jc w:val="center"/>
         <w:rPr>
           <w:sz w:val="22"/>
         </w:rPr>
@@ -5027,6 +5019,25 @@
       <w:lang w:eastAsia="ko-KR"/>
     </w:rPr>
   </w:style>
+  <w:style w:type="paragraph" w:styleId="Caption">
+    <w:name w:val="caption"/>
+    <w:basedOn w:val="Normal"/>
+    <w:next w:val="Normal"/>
+    <w:uiPriority w:val="35"/>
+    <w:unhideWhenUsed/>
+    <w:qFormat/>
+    <w:rsid w:val="00C90996"/>
+    <w:pPr>
+      <w:spacing w:after="200"/>
+    </w:pPr>
+    <w:rPr>
+      <w:i/>
+      <w:iCs/>
+      <w:color w:val="44546A" w:themeColor="text2"/>
+      <w:sz w:val="18"/>
+      <w:szCs w:val="18"/>
+    </w:rPr>
+  </w:style>
 </w:styles>
 </file>
 
@@ -5296,7 +5307,7 @@
 </file>
 
 <file path=customXml/itemProps1.xml><?xml version="1.0" encoding="utf-8"?>
-<ds:datastoreItem xmlns:ds="http://schemas.openxmlformats.org/officeDocument/2006/customXml" ds:itemID="{EF706B72-A376-4AFB-886F-3B75CDE41E69}">
+<ds:datastoreItem xmlns:ds="http://schemas.openxmlformats.org/officeDocument/2006/customXml" ds:itemID="{F1EA4E6E-2D70-41BF-B4DA-E04E926A61D0}">
   <ds:schemaRefs>
     <ds:schemaRef ds:uri="http://schemas.openxmlformats.org/officeDocument/2006/bibliography"/>
   </ds:schemaRefs>

</xml_diff>